<commit_message>
updated report and video
</commit_message>
<xml_diff>
--- a/Mission space lab JBVK report.docx
+++ b/Mission space lab JBVK report.docx
@@ -99,7 +99,13 @@
         <w:rPr>
           <w:rFonts w:ascii="Verdana" w:hAnsi="Verdana"/>
         </w:rPr>
-        <w:t xml:space="preserve"> England</w:t>
+        <w:t xml:space="preserve"> </w:t>
+      </w:r>
+      <w:r>
+        <w:rPr>
+          <w:rFonts w:ascii="Verdana" w:hAnsi="Verdana"/>
+        </w:rPr>
+        <w:t>UK</w:t>
       </w:r>
     </w:p>
     <w:p>
@@ -117,6 +123,14 @@
           <w:szCs w:val="28"/>
         </w:rPr>
       </w:pPr>
+      <w:r>
+        <w:rPr>
+          <w:rFonts w:ascii="Verdana" w:hAnsi="Verdana"/>
+          <w:sz w:val="28"/>
+          <w:szCs w:val="28"/>
+        </w:rPr>
+        <w:t xml:space="preserve">1. </w:t>
+      </w:r>
       <w:r>
         <w:rPr>
           <w:rFonts w:ascii="Verdana" w:hAnsi="Verdana"/>
@@ -246,6 +260,14 @@
           <w:sz w:val="28"/>
           <w:szCs w:val="28"/>
         </w:rPr>
+        <w:t xml:space="preserve">2. </w:t>
+      </w:r>
+      <w:r>
+        <w:rPr>
+          <w:rFonts w:ascii="Verdana" w:hAnsi="Verdana"/>
+          <w:sz w:val="28"/>
+          <w:szCs w:val="28"/>
+        </w:rPr>
         <w:t>Method</w:t>
       </w:r>
     </w:p>
@@ -412,19 +434,11 @@
           <w:rFonts w:ascii="Verdana" w:hAnsi="Verdana"/>
         </w:rPr>
       </w:pPr>
-      <w:proofErr w:type="gramStart"/>
-      <w:r>
-        <w:rPr>
-          <w:rFonts w:ascii="Verdana" w:hAnsi="Verdana"/>
-        </w:rPr>
-        <w:t>Next</w:t>
-      </w:r>
-      <w:proofErr w:type="gramEnd"/>
-      <w:r>
-        <w:rPr>
-          <w:rFonts w:ascii="Verdana" w:hAnsi="Verdana"/>
-        </w:rPr>
-        <w:t xml:space="preserve"> we put it in a CSV file</w:t>
+      <w:r>
+        <w:rPr>
+          <w:rFonts w:ascii="Verdana" w:hAnsi="Verdana"/>
+        </w:rPr>
+        <w:t>Next we put it in a CSV file</w:t>
       </w:r>
       <w:r>
         <w:rPr>
@@ -444,6 +458,832 @@
         </w:rPr>
         <w:t xml:space="preserve"> At the end we have a big table of results to make a conclusion.</w:t>
       </w:r>
+    </w:p>
+    <w:p>
+      <w:pPr>
+        <w:rPr>
+          <w:rFonts w:ascii="Verdana" w:hAnsi="Verdana"/>
+        </w:rPr>
+      </w:pPr>
+    </w:p>
+    <w:p>
+      <w:pPr>
+        <w:rPr>
+          <w:rFonts w:ascii="Verdana" w:hAnsi="Verdana"/>
+          <w:sz w:val="28"/>
+          <w:szCs w:val="28"/>
+        </w:rPr>
+      </w:pPr>
+      <w:r>
+        <w:rPr>
+          <w:rFonts w:ascii="Verdana" w:hAnsi="Verdana"/>
+          <w:sz w:val="28"/>
+          <w:szCs w:val="28"/>
+        </w:rPr>
+        <w:t xml:space="preserve">3. </w:t>
+      </w:r>
+      <w:r>
+        <w:rPr>
+          <w:rFonts w:ascii="Verdana" w:hAnsi="Verdana"/>
+          <w:sz w:val="28"/>
+          <w:szCs w:val="28"/>
+        </w:rPr>
+        <w:t>Experiment results</w:t>
+      </w:r>
+    </w:p>
+    <w:p>
+      <w:pPr>
+        <w:rPr>
+          <w:rFonts w:ascii="Verdana" w:hAnsi="Verdana"/>
+        </w:rPr>
+      </w:pPr>
+      <w:r>
+        <w:rPr>
+          <w:rFonts w:ascii="Verdana" w:hAnsi="Verdana"/>
+        </w:rPr>
+        <w:lastRenderedPageBreak/>
+        <w:t xml:space="preserve">We collected 633 photos. In general the results are good because we collected a range of different amounts of cloud – from fully cloudy to basically no cloud. </w:t>
+      </w:r>
+    </w:p>
+    <w:p>
+      <w:pPr>
+        <w:jc w:val="center"/>
+        <w:rPr>
+          <w:rFonts w:ascii="Verdana" w:hAnsi="Verdana"/>
+          <w:b/>
+          <w:bCs/>
+        </w:rPr>
+      </w:pPr>
+    </w:p>
+    <w:p>
+      <w:pPr>
+        <w:jc w:val="center"/>
+        <w:rPr>
+          <w:rFonts w:ascii="Verdana" w:hAnsi="Verdana"/>
+          <w:b/>
+          <w:bCs/>
+        </w:rPr>
+      </w:pPr>
+      <w:r>
+        <w:rPr>
+          <w:rFonts w:ascii="Verdana" w:hAnsi="Verdana"/>
+          <w:b/>
+          <w:bCs/>
+        </w:rPr>
+        <w:t>Least amount of cloud (6.3%): photo_0065.jpg</w:t>
+      </w:r>
+    </w:p>
+    <w:p>
+      <w:pPr>
+        <w:jc w:val="center"/>
+        <w:rPr>
+          <w:rFonts w:ascii="Verdana" w:hAnsi="Verdana"/>
+        </w:rPr>
+      </w:pPr>
+      <w:r>
+        <w:rPr>
+          <w:noProof/>
+        </w:rPr>
+        <w:drawing>
+          <wp:inline distT="0" distB="0" distL="0" distR="0" wp14:anchorId="18D0425F" wp14:editId="725BC872">
+            <wp:extent cx="4508167" cy="3381375"/>
+            <wp:effectExtent l="0" t="0" r="6985" b="0"/>
+            <wp:docPr id="1" name="Picture 1"/>
+            <wp:cNvGraphicFramePr>
+              <a:graphicFrameLocks xmlns:a="http://schemas.openxmlformats.org/drawingml/2006/main" noChangeAspect="1"/>
+            </wp:cNvGraphicFramePr>
+            <a:graphic xmlns:a="http://schemas.openxmlformats.org/drawingml/2006/main">
+              <a:graphicData uri="http://schemas.openxmlformats.org/drawingml/2006/picture">
+                <pic:pic xmlns:pic="http://schemas.openxmlformats.org/drawingml/2006/picture">
+                  <pic:nvPicPr>
+                    <pic:cNvPr id="0" name="Picture 1"/>
+                    <pic:cNvPicPr>
+                      <a:picLocks noChangeAspect="1" noChangeArrowheads="1"/>
+                    </pic:cNvPicPr>
+                  </pic:nvPicPr>
+                  <pic:blipFill>
+                    <a:blip r:embed="rId5" cstate="print">
+                      <a:extLst>
+                        <a:ext uri="{28A0092B-C50C-407E-A947-70E740481C1C}">
+                          <a14:useLocalDpi xmlns:a14="http://schemas.microsoft.com/office/drawing/2010/main" val="0"/>
+                        </a:ext>
+                      </a:extLst>
+                    </a:blip>
+                    <a:srcRect/>
+                    <a:stretch>
+                      <a:fillRect/>
+                    </a:stretch>
+                  </pic:blipFill>
+                  <pic:spPr bwMode="auto">
+                    <a:xfrm>
+                      <a:off x="0" y="0"/>
+                      <a:ext cx="4520300" cy="3390475"/>
+                    </a:xfrm>
+                    <a:prstGeom prst="rect">
+                      <a:avLst/>
+                    </a:prstGeom>
+                    <a:noFill/>
+                    <a:ln>
+                      <a:noFill/>
+                    </a:ln>
+                  </pic:spPr>
+                </pic:pic>
+              </a:graphicData>
+            </a:graphic>
+          </wp:inline>
+        </w:drawing>
+      </w:r>
+    </w:p>
+    <w:p>
+      <w:pPr>
+        <w:jc w:val="center"/>
+        <w:rPr>
+          <w:rFonts w:ascii="Verdana" w:hAnsi="Verdana"/>
+          <w:b/>
+          <w:bCs/>
+        </w:rPr>
+      </w:pPr>
+    </w:p>
+    <w:p>
+      <w:pPr>
+        <w:jc w:val="center"/>
+        <w:rPr>
+          <w:rFonts w:ascii="Verdana" w:hAnsi="Verdana"/>
+          <w:b/>
+          <w:bCs/>
+        </w:rPr>
+      </w:pPr>
+      <w:r>
+        <w:rPr>
+          <w:rFonts w:ascii="Verdana" w:hAnsi="Verdana"/>
+          <w:b/>
+          <w:bCs/>
+        </w:rPr>
+        <w:t>Most</w:t>
+      </w:r>
+      <w:r>
+        <w:rPr>
+          <w:rFonts w:ascii="Verdana" w:hAnsi="Verdana"/>
+          <w:b/>
+          <w:bCs/>
+        </w:rPr>
+        <w:t xml:space="preserve"> amount of cloud (</w:t>
+      </w:r>
+      <w:r>
+        <w:rPr>
+          <w:rFonts w:ascii="Verdana" w:hAnsi="Verdana"/>
+          <w:b/>
+          <w:bCs/>
+        </w:rPr>
+        <w:t>89.0</w:t>
+      </w:r>
+      <w:r>
+        <w:rPr>
+          <w:rFonts w:ascii="Verdana" w:hAnsi="Verdana"/>
+          <w:b/>
+          <w:bCs/>
+        </w:rPr>
+        <w:t>%): photo_0</w:t>
+      </w:r>
+      <w:r>
+        <w:rPr>
+          <w:rFonts w:ascii="Verdana" w:hAnsi="Verdana"/>
+          <w:b/>
+          <w:bCs/>
+        </w:rPr>
+        <w:t>173</w:t>
+      </w:r>
+      <w:r>
+        <w:rPr>
+          <w:rFonts w:ascii="Verdana" w:hAnsi="Verdana"/>
+          <w:b/>
+          <w:bCs/>
+        </w:rPr>
+        <w:t>.jpg</w:t>
+      </w:r>
+    </w:p>
+    <w:p>
+      <w:pPr>
+        <w:jc w:val="center"/>
+        <w:rPr>
+          <w:rFonts w:ascii="Verdana" w:hAnsi="Verdana"/>
+        </w:rPr>
+      </w:pPr>
+      <w:r>
+        <w:rPr>
+          <w:noProof/>
+        </w:rPr>
+        <w:drawing>
+          <wp:inline distT="0" distB="0" distL="0" distR="0" wp14:anchorId="64A36851" wp14:editId="04E3CC5E">
+            <wp:extent cx="4537798" cy="3403600"/>
+            <wp:effectExtent l="0" t="0" r="0" b="6350"/>
+            <wp:docPr id="3" name="Picture 3"/>
+            <wp:cNvGraphicFramePr>
+              <a:graphicFrameLocks xmlns:a="http://schemas.openxmlformats.org/drawingml/2006/main" noChangeAspect="1"/>
+            </wp:cNvGraphicFramePr>
+            <a:graphic xmlns:a="http://schemas.openxmlformats.org/drawingml/2006/main">
+              <a:graphicData uri="http://schemas.openxmlformats.org/drawingml/2006/picture">
+                <pic:pic xmlns:pic="http://schemas.openxmlformats.org/drawingml/2006/picture">
+                  <pic:nvPicPr>
+                    <pic:cNvPr id="0" name="Picture 4"/>
+                    <pic:cNvPicPr>
+                      <a:picLocks noChangeAspect="1" noChangeArrowheads="1"/>
+                    </pic:cNvPicPr>
+                  </pic:nvPicPr>
+                  <pic:blipFill>
+                    <a:blip r:embed="rId6" cstate="print">
+                      <a:extLst>
+                        <a:ext uri="{28A0092B-C50C-407E-A947-70E740481C1C}">
+                          <a14:useLocalDpi xmlns:a14="http://schemas.microsoft.com/office/drawing/2010/main" val="0"/>
+                        </a:ext>
+                      </a:extLst>
+                    </a:blip>
+                    <a:srcRect/>
+                    <a:stretch>
+                      <a:fillRect/>
+                    </a:stretch>
+                  </pic:blipFill>
+                  <pic:spPr bwMode="auto">
+                    <a:xfrm>
+                      <a:off x="0" y="0"/>
+                      <a:ext cx="4539839" cy="3405131"/>
+                    </a:xfrm>
+                    <a:prstGeom prst="rect">
+                      <a:avLst/>
+                    </a:prstGeom>
+                    <a:noFill/>
+                    <a:ln>
+                      <a:noFill/>
+                    </a:ln>
+                  </pic:spPr>
+                </pic:pic>
+              </a:graphicData>
+            </a:graphic>
+          </wp:inline>
+        </w:drawing>
+      </w:r>
+    </w:p>
+    <w:p>
+      <w:pPr>
+        <w:rPr>
+          <w:rFonts w:ascii="Verdana" w:hAnsi="Verdana"/>
+        </w:rPr>
+      </w:pPr>
+    </w:p>
+    <w:p>
+      <w:pPr>
+        <w:rPr>
+          <w:rFonts w:ascii="Verdana" w:hAnsi="Verdana"/>
+        </w:rPr>
+      </w:pPr>
+      <w:r>
+        <w:rPr>
+          <w:rFonts w:ascii="Verdana" w:hAnsi="Verdana"/>
+        </w:rPr>
+        <w:lastRenderedPageBreak/>
+        <w:t xml:space="preserve">We opened the CSV file in Excel and plotted the results. This </w:t>
+      </w:r>
+      <w:r>
+        <w:rPr>
+          <w:rFonts w:ascii="Verdana" w:hAnsi="Verdana"/>
+        </w:rPr>
+        <w:t>shows the local time at the bottom and the percentage of cloud amount up the side:</w:t>
+      </w:r>
+    </w:p>
+    <w:p>
+      <w:pPr>
+        <w:rPr>
+          <w:rFonts w:ascii="Verdana" w:hAnsi="Verdana"/>
+        </w:rPr>
+      </w:pPr>
+    </w:p>
+    <w:p>
+      <w:pPr>
+        <w:jc w:val="center"/>
+        <w:rPr>
+          <w:rFonts w:ascii="Verdana" w:hAnsi="Verdana"/>
+          <w:b/>
+          <w:bCs/>
+        </w:rPr>
+      </w:pPr>
+      <w:r>
+        <w:rPr>
+          <w:rFonts w:ascii="Verdana" w:hAnsi="Verdana"/>
+          <w:b/>
+          <w:bCs/>
+        </w:rPr>
+        <w:t>Results graph</w:t>
+      </w:r>
+    </w:p>
+    <w:p>
+      <w:pPr>
+        <w:rPr>
+          <w:rFonts w:ascii="Verdana" w:hAnsi="Verdana"/>
+        </w:rPr>
+      </w:pPr>
+      <w:r>
+        <w:rPr>
+          <w:noProof/>
+        </w:rPr>
+        <w:drawing>
+          <wp:inline distT="0" distB="0" distL="0" distR="0" wp14:anchorId="4960A297" wp14:editId="5BCD779B">
+            <wp:extent cx="5731510" cy="3439160"/>
+            <wp:effectExtent l="0" t="0" r="2540" b="8890"/>
+            <wp:docPr id="5" name="Graphic 5"/>
+            <wp:cNvGraphicFramePr>
+              <a:graphicFrameLocks xmlns:a="http://schemas.openxmlformats.org/drawingml/2006/main" noChangeAspect="1"/>
+            </wp:cNvGraphicFramePr>
+            <a:graphic xmlns:a="http://schemas.openxmlformats.org/drawingml/2006/main">
+              <a:graphicData uri="http://schemas.openxmlformats.org/drawingml/2006/picture">
+                <pic:pic xmlns:pic="http://schemas.openxmlformats.org/drawingml/2006/picture">
+                  <pic:nvPicPr>
+                    <pic:cNvPr id="1" name=""/>
+                    <pic:cNvPicPr/>
+                  </pic:nvPicPr>
+                  <pic:blipFill>
+                    <a:blip r:embed="rId7">
+                      <a:extLst>
+                        <a:ext uri="{96DAC541-7B7A-43D3-8B79-37D633B846F1}">
+                          <asvg:svgBlip xmlns:asvg="http://schemas.microsoft.com/office/drawing/2016/SVG/main" r:embed="rId8"/>
+                        </a:ext>
+                      </a:extLst>
+                    </a:blip>
+                    <a:stretch>
+                      <a:fillRect/>
+                    </a:stretch>
+                  </pic:blipFill>
+                  <pic:spPr>
+                    <a:xfrm>
+                      <a:off x="0" y="0"/>
+                      <a:ext cx="5731510" cy="3439160"/>
+                    </a:xfrm>
+                    <a:prstGeom prst="rect">
+                      <a:avLst/>
+                    </a:prstGeom>
+                  </pic:spPr>
+                </pic:pic>
+              </a:graphicData>
+            </a:graphic>
+          </wp:inline>
+        </w:drawing>
+      </w:r>
+      <w:r>
+        <w:rPr>
+          <w:rFonts w:ascii="Verdana" w:hAnsi="Verdana"/>
+        </w:rPr>
+        <w:t xml:space="preserve"> </w:t>
+      </w:r>
+    </w:p>
+    <w:p>
+      <w:pPr>
+        <w:rPr>
+          <w:rFonts w:ascii="Verdana" w:hAnsi="Verdana"/>
+        </w:rPr>
+      </w:pPr>
+      <w:r>
+        <w:rPr>
+          <w:rFonts w:ascii="Verdana" w:hAnsi="Verdana"/>
+        </w:rPr>
+        <w:t xml:space="preserve">The result shows that we can’t measure cloud during night time. So we </w:t>
+      </w:r>
+      <w:r>
+        <w:rPr>
+          <w:rFonts w:ascii="Verdana" w:hAnsi="Verdana"/>
+        </w:rPr>
+        <w:t>will</w:t>
+      </w:r>
+      <w:r>
+        <w:rPr>
+          <w:rFonts w:ascii="Verdana" w:hAnsi="Verdana"/>
+        </w:rPr>
+        <w:t xml:space="preserve"> ignore those results. </w:t>
+      </w:r>
+    </w:p>
+    <w:p>
+      <w:pPr>
+        <w:rPr>
+          <w:rFonts w:ascii="Verdana" w:hAnsi="Verdana"/>
+        </w:rPr>
+      </w:pPr>
+      <w:r>
+        <w:rPr>
+          <w:rFonts w:ascii="Verdana" w:hAnsi="Verdana"/>
+        </w:rPr>
+        <w:t xml:space="preserve">In our </w:t>
+      </w:r>
+      <w:r>
+        <w:rPr>
+          <w:rFonts w:ascii="Verdana" w:hAnsi="Verdana"/>
+        </w:rPr>
+        <w:t>results</w:t>
+      </w:r>
+      <w:r>
+        <w:rPr>
+          <w:rFonts w:ascii="Verdana" w:hAnsi="Verdana"/>
+        </w:rPr>
+        <w:t xml:space="preserve"> the morning is longer than the afternoon.</w:t>
+      </w:r>
+    </w:p>
+    <w:p>
+      <w:pPr>
+        <w:rPr>
+          <w:rFonts w:ascii="Verdana" w:hAnsi="Verdana"/>
+        </w:rPr>
+      </w:pPr>
+      <w:r>
+        <w:rPr>
+          <w:rFonts w:ascii="Verdana" w:hAnsi="Verdana"/>
+        </w:rPr>
+        <w:t xml:space="preserve">We can’t see a very clear pattern that it is cloudier in the morning or in the afternoon. But it is a bit cloudier in the </w:t>
+      </w:r>
+      <w:r>
+        <w:rPr>
+          <w:rFonts w:ascii="Verdana" w:hAnsi="Verdana"/>
+        </w:rPr>
+        <w:t>afternoon</w:t>
+      </w:r>
+      <w:r>
+        <w:rPr>
+          <w:rFonts w:ascii="Verdana" w:hAnsi="Verdana"/>
+        </w:rPr>
+        <w:t>. We can see this from the average cloud. We can find out the average by adding together all of the percentage cloud amounts and dividing it by how many there were.</w:t>
+      </w:r>
+    </w:p>
+    <w:p>
+      <w:pPr>
+        <w:pStyle w:val="ListParagraph"/>
+        <w:numPr>
+          <w:ilvl w:val="0"/>
+          <w:numId w:val="3"/>
+        </w:numPr>
+        <w:rPr>
+          <w:rFonts w:ascii="Verdana" w:hAnsi="Verdana"/>
+        </w:rPr>
+      </w:pPr>
+      <w:r>
+        <w:rPr>
+          <w:rFonts w:ascii="Verdana" w:hAnsi="Verdana"/>
+        </w:rPr>
+        <w:t xml:space="preserve">Average cloud cover in morning: </w:t>
+      </w:r>
+      <w:r>
+        <w:rPr>
+          <w:rFonts w:ascii="Verdana" w:hAnsi="Verdana"/>
+        </w:rPr>
+        <w:t>56%</w:t>
+      </w:r>
+    </w:p>
+    <w:p>
+      <w:pPr>
+        <w:pStyle w:val="ListParagraph"/>
+        <w:numPr>
+          <w:ilvl w:val="0"/>
+          <w:numId w:val="3"/>
+        </w:numPr>
+        <w:rPr>
+          <w:rFonts w:ascii="Verdana" w:hAnsi="Verdana"/>
+        </w:rPr>
+      </w:pPr>
+      <w:r>
+        <w:rPr>
+          <w:rFonts w:ascii="Verdana" w:hAnsi="Verdana"/>
+        </w:rPr>
+        <w:t>Average cloud cover in the afternoon: 62%</w:t>
+      </w:r>
+    </w:p>
+    <w:p>
+      <w:pPr>
+        <w:rPr>
+          <w:rFonts w:ascii="Verdana" w:hAnsi="Verdana"/>
+        </w:rPr>
+      </w:pPr>
+      <w:r>
+        <w:rPr>
+          <w:rFonts w:ascii="Verdana" w:hAnsi="Verdana"/>
+        </w:rPr>
+        <w:t xml:space="preserve">So it is more cloudy in the afternoon, but not by much. </w:t>
+      </w:r>
+    </w:p>
+    <w:p>
+      <w:pPr>
+        <w:rPr>
+          <w:rFonts w:ascii="Verdana" w:hAnsi="Verdana"/>
+        </w:rPr>
+      </w:pPr>
+    </w:p>
+    <w:p>
+      <w:pPr>
+        <w:rPr>
+          <w:rFonts w:ascii="Verdana" w:hAnsi="Verdana"/>
+          <w:b/>
+          <w:bCs/>
+          <w:sz w:val="28"/>
+          <w:szCs w:val="28"/>
+        </w:rPr>
+      </w:pPr>
+      <w:r>
+        <w:rPr>
+          <w:rFonts w:ascii="Verdana" w:hAnsi="Verdana"/>
+          <w:b/>
+          <w:bCs/>
+          <w:sz w:val="28"/>
+          <w:szCs w:val="28"/>
+        </w:rPr>
+        <w:t>4. Learnings</w:t>
+      </w:r>
+    </w:p>
+    <w:p>
+      <w:pPr>
+        <w:rPr>
+          <w:rFonts w:ascii="Verdana" w:hAnsi="Verdana"/>
+        </w:rPr>
+      </w:pPr>
+      <w:r>
+        <w:rPr>
+          <w:rFonts w:ascii="Verdana" w:hAnsi="Verdana"/>
+        </w:rPr>
+        <w:t>● How did you plan and organise your work as a team?</w:t>
+      </w:r>
+    </w:p>
+    <w:p>
+      <w:pPr>
+        <w:rPr>
+          <w:rFonts w:ascii="Verdana" w:hAnsi="Verdana"/>
+          <w:i/>
+          <w:iCs/>
+        </w:rPr>
+      </w:pPr>
+      <w:proofErr w:type="spellStart"/>
+      <w:r>
+        <w:rPr>
+          <w:rFonts w:ascii="Verdana" w:hAnsi="Verdana"/>
+          <w:i/>
+          <w:iCs/>
+          <w:highlight w:val="yellow"/>
+        </w:rPr>
+        <w:t>dddd</w:t>
+      </w:r>
+      <w:proofErr w:type="spellEnd"/>
+    </w:p>
+    <w:p>
+      <w:pPr>
+        <w:rPr>
+          <w:rFonts w:ascii="Verdana" w:hAnsi="Verdana"/>
+        </w:rPr>
+      </w:pPr>
+      <w:r>
+        <w:rPr>
+          <w:rFonts w:ascii="Verdana" w:hAnsi="Verdana"/>
+        </w:rPr>
+        <w:t>● What challenges did you experience and how did you overcome them?</w:t>
+      </w:r>
+    </w:p>
+    <w:p>
+      <w:pPr>
+        <w:rPr>
+          <w:rFonts w:ascii="Verdana" w:hAnsi="Verdana"/>
+          <w:i/>
+          <w:iCs/>
+        </w:rPr>
+      </w:pPr>
+      <w:proofErr w:type="spellStart"/>
+      <w:r>
+        <w:rPr>
+          <w:rFonts w:ascii="Verdana" w:hAnsi="Verdana"/>
+          <w:i/>
+          <w:iCs/>
+          <w:highlight w:val="yellow"/>
+        </w:rPr>
+        <w:t>dddd</w:t>
+      </w:r>
+      <w:proofErr w:type="spellEnd"/>
+    </w:p>
+    <w:p>
+      <w:pPr>
+        <w:rPr>
+          <w:rFonts w:ascii="Verdana" w:hAnsi="Verdana"/>
+        </w:rPr>
+      </w:pPr>
+      <w:r>
+        <w:rPr>
+          <w:rFonts w:ascii="Verdana" w:hAnsi="Verdana"/>
+        </w:rPr>
+        <w:lastRenderedPageBreak/>
+        <w:t>● What did you learn?</w:t>
+      </w:r>
+    </w:p>
+    <w:p>
+      <w:pPr>
+        <w:rPr>
+          <w:rFonts w:ascii="Verdana" w:hAnsi="Verdana"/>
+          <w:i/>
+          <w:iCs/>
+        </w:rPr>
+      </w:pPr>
+      <w:proofErr w:type="spellStart"/>
+      <w:r>
+        <w:rPr>
+          <w:rFonts w:ascii="Verdana" w:hAnsi="Verdana"/>
+          <w:i/>
+          <w:iCs/>
+          <w:highlight w:val="yellow"/>
+        </w:rPr>
+        <w:t>dddd</w:t>
+      </w:r>
+      <w:proofErr w:type="spellEnd"/>
+    </w:p>
+    <w:p>
+      <w:pPr>
+        <w:rPr>
+          <w:rFonts w:ascii="Verdana" w:hAnsi="Verdana"/>
+        </w:rPr>
+      </w:pPr>
+      <w:r>
+        <w:rPr>
+          <w:rFonts w:ascii="Verdana" w:hAnsi="Verdana"/>
+        </w:rPr>
+        <w:t>● What would you do differently next time?</w:t>
+      </w:r>
+    </w:p>
+    <w:p>
+      <w:pPr>
+        <w:rPr>
+          <w:rFonts w:ascii="Verdana" w:hAnsi="Verdana"/>
+          <w:i/>
+          <w:iCs/>
+        </w:rPr>
+      </w:pPr>
+      <w:proofErr w:type="spellStart"/>
+      <w:r>
+        <w:rPr>
+          <w:rFonts w:ascii="Verdana" w:hAnsi="Verdana"/>
+          <w:i/>
+          <w:iCs/>
+          <w:highlight w:val="yellow"/>
+        </w:rPr>
+        <w:t>Dddd</w:t>
+      </w:r>
+      <w:proofErr w:type="spellEnd"/>
+    </w:p>
+    <w:p>
+      <w:pPr>
+        <w:rPr>
+          <w:rFonts w:ascii="Verdana" w:hAnsi="Verdana"/>
+        </w:rPr>
+      </w:pPr>
+    </w:p>
+    <w:p>
+      <w:pPr>
+        <w:rPr>
+          <w:rFonts w:ascii="Verdana" w:hAnsi="Verdana"/>
+          <w:b/>
+          <w:bCs/>
+          <w:sz w:val="28"/>
+          <w:szCs w:val="28"/>
+        </w:rPr>
+      </w:pPr>
+      <w:r>
+        <w:rPr>
+          <w:rFonts w:ascii="Verdana" w:hAnsi="Verdana"/>
+          <w:b/>
+          <w:bCs/>
+          <w:sz w:val="28"/>
+          <w:szCs w:val="28"/>
+        </w:rPr>
+        <w:t>5. Conclusion</w:t>
+      </w:r>
+    </w:p>
+    <w:p>
+      <w:pPr>
+        <w:rPr>
+          <w:rFonts w:ascii="Verdana" w:hAnsi="Verdana"/>
+        </w:rPr>
+      </w:pPr>
+      <w:r>
+        <w:rPr>
+          <w:rFonts w:ascii="Verdana" w:hAnsi="Verdana"/>
+        </w:rPr>
+        <w:t xml:space="preserve">Taking part in </w:t>
+      </w:r>
+      <w:proofErr w:type="spellStart"/>
+      <w:r>
+        <w:rPr>
+          <w:rFonts w:ascii="Verdana" w:hAnsi="Verdana"/>
+        </w:rPr>
+        <w:t>AstroPi</w:t>
+      </w:r>
+      <w:proofErr w:type="spellEnd"/>
+      <w:r>
+        <w:rPr>
+          <w:rFonts w:ascii="Verdana" w:hAnsi="Verdana"/>
+        </w:rPr>
+        <w:t xml:space="preserve"> was </w:t>
+      </w:r>
+      <w:r>
+        <w:rPr>
+          <w:rFonts w:ascii="Verdana" w:hAnsi="Verdana"/>
+        </w:rPr>
+        <w:t>great</w:t>
+      </w:r>
+      <w:r>
+        <w:rPr>
+          <w:rFonts w:ascii="Verdana" w:hAnsi="Verdana"/>
+        </w:rPr>
+        <w:t xml:space="preserve"> fun and seeing our results from the experiment was exciting. Everybody in the team learnt about coding and how to do an experiment. </w:t>
+      </w:r>
+    </w:p>
+    <w:p>
+      <w:pPr>
+        <w:rPr>
+          <w:rFonts w:ascii="Verdana" w:hAnsi="Verdana"/>
+        </w:rPr>
+      </w:pPr>
+      <w:r>
+        <w:rPr>
+          <w:rFonts w:ascii="Verdana" w:hAnsi="Verdana"/>
+        </w:rPr>
+        <w:t>The best bit about the project was:</w:t>
+      </w:r>
+      <w:r>
+        <w:rPr>
+          <w:rFonts w:ascii="Verdana" w:hAnsi="Verdana"/>
+        </w:rPr>
+        <w:t xml:space="preserve"> </w:t>
+      </w:r>
+      <w:proofErr w:type="spellStart"/>
+      <w:r>
+        <w:rPr>
+          <w:rFonts w:ascii="Verdana" w:hAnsi="Verdana"/>
+          <w:highlight w:val="yellow"/>
+        </w:rPr>
+        <w:t>sdfsg</w:t>
+      </w:r>
+      <w:proofErr w:type="spellEnd"/>
+    </w:p>
+    <w:p>
+      <w:pPr>
+        <w:rPr>
+          <w:rFonts w:ascii="Verdana" w:hAnsi="Verdana"/>
+        </w:rPr>
+      </w:pPr>
+      <w:r>
+        <w:rPr>
+          <w:rFonts w:ascii="Verdana" w:hAnsi="Verdana"/>
+        </w:rPr>
+        <w:t xml:space="preserve">We think our experiment was a success because we could measure the cloud cover using our code. The result was not super clear, but we did find that it is a bit more cloudy in the afternoon. We predict this is because the </w:t>
+      </w:r>
+      <w:r>
+        <w:rPr>
+          <w:rFonts w:ascii="Verdana" w:hAnsi="Verdana"/>
+        </w:rPr>
+        <w:t>sun will heat the water in the morning to make more clouds throughout the day.</w:t>
+      </w:r>
+      <w:r>
+        <w:rPr>
+          <w:rFonts w:ascii="Verdana" w:hAnsi="Verdana"/>
+        </w:rPr>
+        <w:t xml:space="preserve"> We would like to run the experiment for longer (like a whole year!) to see if our result is true every day. </w:t>
+      </w:r>
+      <w:r>
+        <w:rPr>
+          <w:rFonts w:ascii="Verdana" w:hAnsi="Verdana"/>
+        </w:rPr>
+        <w:t>We think this would make the result clearer.</w:t>
+      </w:r>
+    </w:p>
+    <w:p>
+      <w:pPr>
+        <w:rPr>
+          <w:rFonts w:ascii="Verdana" w:hAnsi="Verdana"/>
+        </w:rPr>
+      </w:pPr>
+      <w:r>
+        <w:rPr>
+          <w:rFonts w:ascii="Verdana" w:hAnsi="Verdana"/>
+        </w:rPr>
+        <w:t>Thank you to ESA and Raspberry Pi for such a fun project.</w:t>
+      </w:r>
+    </w:p>
+    <w:p>
+      <w:pPr>
+        <w:rPr>
+          <w:rFonts w:ascii="Verdana" w:hAnsi="Verdana"/>
+        </w:rPr>
+      </w:pPr>
+    </w:p>
+    <w:p>
+      <w:pPr>
+        <w:rPr>
+          <w:rFonts w:ascii="Verdana" w:hAnsi="Verdana"/>
+        </w:rPr>
+      </w:pPr>
+    </w:p>
+    <w:p>
+      <w:pPr>
+        <w:rPr>
+          <w:rFonts w:ascii="Verdana" w:hAnsi="Verdana"/>
+        </w:rPr>
+      </w:pPr>
     </w:p>
     <w:sectPr>
       <w:pgSz w:w="11906" w:h="16838"/>
@@ -635,11 +1475,127 @@
       </w:pPr>
     </w:lvl>
   </w:abstractNum>
+  <w:abstractNum w:abstractNumId="2" w15:restartNumberingAfterBreak="0">
+    <w:nsid w:val="78547DC7"/>
+    <w:multiLevelType w:val="hybridMultilevel"/>
+    <w:tmpl w:val="70FCD930"/>
+    <w:lvl w:ilvl="0" w:tplc="388474B2">
+      <w:start w:val="3"/>
+      <w:numFmt w:val="bullet"/>
+      <w:lvlText w:val=""/>
+      <w:lvlJc w:val="left"/>
+      <w:pPr>
+        <w:ind w:left="720" w:hanging="360"/>
+      </w:pPr>
+      <w:rPr>
+        <w:rFonts w:ascii="Symbol" w:eastAsiaTheme="minorHAnsi" w:hAnsi="Symbol" w:cstheme="minorBidi" w:hint="default"/>
+      </w:rPr>
+    </w:lvl>
+    <w:lvl w:ilvl="1" w:tplc="08090003" w:tentative="1">
+      <w:start w:val="1"/>
+      <w:numFmt w:val="bullet"/>
+      <w:lvlText w:val="o"/>
+      <w:lvlJc w:val="left"/>
+      <w:pPr>
+        <w:ind w:left="1440" w:hanging="360"/>
+      </w:pPr>
+      <w:rPr>
+        <w:rFonts w:ascii="Courier New" w:hAnsi="Courier New" w:cs="Courier New" w:hint="default"/>
+      </w:rPr>
+    </w:lvl>
+    <w:lvl w:ilvl="2" w:tplc="08090005" w:tentative="1">
+      <w:start w:val="1"/>
+      <w:numFmt w:val="bullet"/>
+      <w:lvlText w:val=""/>
+      <w:lvlJc w:val="left"/>
+      <w:pPr>
+        <w:ind w:left="2160" w:hanging="360"/>
+      </w:pPr>
+      <w:rPr>
+        <w:rFonts w:ascii="Wingdings" w:hAnsi="Wingdings" w:hint="default"/>
+      </w:rPr>
+    </w:lvl>
+    <w:lvl w:ilvl="3" w:tplc="08090001" w:tentative="1">
+      <w:start w:val="1"/>
+      <w:numFmt w:val="bullet"/>
+      <w:lvlText w:val=""/>
+      <w:lvlJc w:val="left"/>
+      <w:pPr>
+        <w:ind w:left="2880" w:hanging="360"/>
+      </w:pPr>
+      <w:rPr>
+        <w:rFonts w:ascii="Symbol" w:hAnsi="Symbol" w:hint="default"/>
+      </w:rPr>
+    </w:lvl>
+    <w:lvl w:ilvl="4" w:tplc="08090003" w:tentative="1">
+      <w:start w:val="1"/>
+      <w:numFmt w:val="bullet"/>
+      <w:lvlText w:val="o"/>
+      <w:lvlJc w:val="left"/>
+      <w:pPr>
+        <w:ind w:left="3600" w:hanging="360"/>
+      </w:pPr>
+      <w:rPr>
+        <w:rFonts w:ascii="Courier New" w:hAnsi="Courier New" w:cs="Courier New" w:hint="default"/>
+      </w:rPr>
+    </w:lvl>
+    <w:lvl w:ilvl="5" w:tplc="08090005" w:tentative="1">
+      <w:start w:val="1"/>
+      <w:numFmt w:val="bullet"/>
+      <w:lvlText w:val=""/>
+      <w:lvlJc w:val="left"/>
+      <w:pPr>
+        <w:ind w:left="4320" w:hanging="360"/>
+      </w:pPr>
+      <w:rPr>
+        <w:rFonts w:ascii="Wingdings" w:hAnsi="Wingdings" w:hint="default"/>
+      </w:rPr>
+    </w:lvl>
+    <w:lvl w:ilvl="6" w:tplc="08090001" w:tentative="1">
+      <w:start w:val="1"/>
+      <w:numFmt w:val="bullet"/>
+      <w:lvlText w:val=""/>
+      <w:lvlJc w:val="left"/>
+      <w:pPr>
+        <w:ind w:left="5040" w:hanging="360"/>
+      </w:pPr>
+      <w:rPr>
+        <w:rFonts w:ascii="Symbol" w:hAnsi="Symbol" w:hint="default"/>
+      </w:rPr>
+    </w:lvl>
+    <w:lvl w:ilvl="7" w:tplc="08090003" w:tentative="1">
+      <w:start w:val="1"/>
+      <w:numFmt w:val="bullet"/>
+      <w:lvlText w:val="o"/>
+      <w:lvlJc w:val="left"/>
+      <w:pPr>
+        <w:ind w:left="5760" w:hanging="360"/>
+      </w:pPr>
+      <w:rPr>
+        <w:rFonts w:ascii="Courier New" w:hAnsi="Courier New" w:cs="Courier New" w:hint="default"/>
+      </w:rPr>
+    </w:lvl>
+    <w:lvl w:ilvl="8" w:tplc="08090005" w:tentative="1">
+      <w:start w:val="1"/>
+      <w:numFmt w:val="bullet"/>
+      <w:lvlText w:val=""/>
+      <w:lvlJc w:val="left"/>
+      <w:pPr>
+        <w:ind w:left="6480" w:hanging="360"/>
+      </w:pPr>
+      <w:rPr>
+        <w:rFonts w:ascii="Wingdings" w:hAnsi="Wingdings" w:hint="default"/>
+      </w:rPr>
+    </w:lvl>
+  </w:abstractNum>
   <w:num w:numId="1" w16cid:durableId="220605965">
     <w:abstractNumId w:val="1"/>
   </w:num>
   <w:num w:numId="2" w16cid:durableId="1725250528">
     <w:abstractNumId w:val="0"/>
+  </w:num>
+  <w:num w:numId="3" w16cid:durableId="305204651">
+    <w:abstractNumId w:val="2"/>
   </w:num>
 </w:numbering>
 </file>

</xml_diff>